<commit_message>
terminando blog con datos diciembre 2021
</commit_message>
<xml_diff>
--- a/write/output/blog-desp-cdmx(enero2022).docx
+++ b/write/output/blog-desp-cdmx(enero2022).docx
@@ -44,13 +44,7 @@
         <w:rPr>
           <w:lang w:val="es-MX"/>
         </w:rPr>
-        <w:t>1</w:t>
-      </w:r>
-      <w:r>
-        <w:rPr>
-          <w:lang w:val="es-MX"/>
-        </w:rPr>
-        <w:t>9</w:t>
+        <w:t>26</w:t>
       </w:r>
       <w:r>
         <w:rPr>
@@ -594,34 +588,91 @@
         <w:rPr>
           <w:lang w:val="es-MX"/>
         </w:rPr>
-        <w:t xml:space="preserve">de las 28 variables </w:t>
-      </w:r>
-      <w:r>
-        <w:rPr>
-          <w:lang w:val="es-MX"/>
-        </w:rPr>
-        <w:t xml:space="preserve">que recopila. </w:t>
-      </w:r>
-      <w:r>
-        <w:rPr>
-          <w:highlight w:val="yellow"/>
-          <w:lang w:val="es-MX"/>
-        </w:rPr>
-        <w:t>El último corte de información proporcionado corresponde a julio de 2021</w:t>
-      </w:r>
-      <w:r>
-        <w:rPr>
-          <w:rStyle w:val="Refdenotaalpie"/>
-          <w:highlight w:val="yellow"/>
-        </w:rPr>
-        <w:footnoteReference w:id="1"/>
-      </w:r>
-      <w:r>
-        <w:rPr>
-          <w:highlight w:val="yellow"/>
-          <w:lang w:val="es-MX"/>
-        </w:rPr>
-        <w:t>, aún estamos a la espera de las actualizaciones recientes de estos datos</w:t>
+        <w:t>de las 2</w:t>
+      </w:r>
+      <w:r>
+        <w:rPr>
+          <w:lang w:val="es-MX"/>
+        </w:rPr>
+        <w:t>6</w:t>
+      </w:r>
+      <w:r>
+        <w:rPr>
+          <w:lang w:val="es-MX"/>
+        </w:rPr>
+        <w:t xml:space="preserve"> variables </w:t>
+      </w:r>
+      <w:r>
+        <w:rPr>
+          <w:lang w:val="es-MX"/>
+        </w:rPr>
+        <w:t>que recopila</w:t>
+      </w:r>
+      <w:r>
+        <w:rPr>
+          <w:lang w:val="es-MX"/>
+        </w:rPr>
+        <w:t xml:space="preserve">. El último corte de información proporcionado corresponde a </w:t>
+      </w:r>
+      <w:r>
+        <w:rPr>
+          <w:lang w:val="es-MX"/>
+        </w:rPr>
+        <w:t>diciembre</w:t>
+      </w:r>
+      <w:r>
+        <w:rPr>
+          <w:lang w:val="es-MX"/>
+        </w:rPr>
+        <w:t xml:space="preserve"> de 2021.</w:t>
+      </w:r>
+      <w:r>
+        <w:rPr>
+          <w:lang w:val="es-MX"/>
+        </w:rPr>
+        <w:t xml:space="preserve"> Al corte </w:t>
+      </w:r>
+      <w:r>
+        <w:rPr>
+          <w:lang w:val="es-MX"/>
+        </w:rPr>
+        <w:t>de</w:t>
+      </w:r>
+      <w:r>
+        <w:rPr>
+          <w:lang w:val="es-MX"/>
+        </w:rPr>
+        <w:t xml:space="preserve"> </w:t>
+      </w:r>
+      <w:r>
+        <w:rPr>
+          <w:lang w:val="es-MX"/>
+        </w:rPr>
+        <w:t>este mes</w:t>
+      </w:r>
+      <w:r>
+        <w:rPr>
+          <w:lang w:val="es-MX"/>
+        </w:rPr>
+        <w:t xml:space="preserve">, el registro de la CBPCDMX contaba con </w:t>
+      </w:r>
+      <w:r>
+        <w:rPr>
+          <w:lang w:val="es-MX"/>
+        </w:rPr>
+        <w:t>2105</w:t>
+      </w:r>
+      <w:r>
+        <w:rPr>
+          <w:lang w:val="es-MX"/>
+        </w:rPr>
+        <w:t xml:space="preserve"> casos de personas desaparecidas en la CDMX. De este total, 5</w:t>
+      </w:r>
+      <w:r>
+        <w:rPr>
+          <w:lang w:val="es-MX"/>
+        </w:rPr>
+        <w:t>5</w:t>
       </w:r>
       <w:r>
         <w:rPr>
@@ -633,13 +684,37 @@
         <w:rPr>
           <w:lang w:val="es-MX"/>
         </w:rPr>
-        <w:t xml:space="preserve"> Al corte que analizamos</w:t>
-      </w:r>
-      <w:r>
-        <w:rPr>
-          <w:lang w:val="es-MX"/>
-        </w:rPr>
-        <w:t>, el registro de la CBPCDMX contaba con 1473 casos de personas desaparecidas en la CDMX. De este total, 56.9% de las personas han sido localizadas con vida, 5.1% de las personas han sido localizadas sin vida y 38% permanecen como desaparecidas.</w:t>
+        <w:t>8</w:t>
+      </w:r>
+      <w:r>
+        <w:rPr>
+          <w:lang w:val="es-MX"/>
+        </w:rPr>
+        <w:t>% de las personas han sido localizadas con vida, 5.</w:t>
+      </w:r>
+      <w:r>
+        <w:rPr>
+          <w:lang w:val="es-MX"/>
+        </w:rPr>
+        <w:t>3</w:t>
+      </w:r>
+      <w:r>
+        <w:rPr>
+          <w:lang w:val="es-MX"/>
+        </w:rPr>
+        <w:t>% de las personas han sido localizadas sin vida y 38</w:t>
+      </w:r>
+      <w:r>
+        <w:rPr>
+          <w:lang w:val="es-MX"/>
+        </w:rPr>
+        <w:t>.9</w:t>
+      </w:r>
+      <w:r>
+        <w:rPr>
+          <w:lang w:val="es-MX"/>
+        </w:rPr>
+        <w:t>% permanecen como desaparecidas.</w:t>
       </w:r>
       <w:r>
         <w:rPr>
@@ -665,13 +740,97 @@
         <w:rPr>
           <w:lang w:val="es-MX"/>
         </w:rPr>
-        <w:t>as alcaldías de Iztapalapa (221), Cuauhtémoc (160), Gustavo A. Madero (146), Álvaro Obregón (91) y Coyoacán (87) son las cinco alcaldías que concentran la mayor cantidad de casos reportados en la CDMX, con un 41.4% del total de los que se tiene información sobre el lugar de desaparición.</w:t>
-      </w:r>
-      <w:r>
-        <w:rPr>
-          <w:lang w:val="es-MX"/>
-        </w:rPr>
-        <w:t xml:space="preserve"> No obstante las cosas cambian al considerar el tamañño de la población. </w:t>
+        <w:t>as alcaldías de Iztapalapa (</w:t>
+      </w:r>
+      <w:r>
+        <w:rPr>
+          <w:lang w:val="es-MX"/>
+        </w:rPr>
+        <w:t>329</w:t>
+      </w:r>
+      <w:r>
+        <w:rPr>
+          <w:lang w:val="es-MX"/>
+        </w:rPr>
+        <w:t>), Cuauhtémoc (</w:t>
+      </w:r>
+      <w:r>
+        <w:rPr>
+          <w:lang w:val="es-MX"/>
+        </w:rPr>
+        <w:t>248</w:t>
+      </w:r>
+      <w:r>
+        <w:rPr>
+          <w:lang w:val="es-MX"/>
+        </w:rPr>
+        <w:t>), Gustavo A. Madero (</w:t>
+      </w:r>
+      <w:r>
+        <w:rPr>
+          <w:lang w:val="es-MX"/>
+        </w:rPr>
+        <w:t>225</w:t>
+      </w:r>
+      <w:r>
+        <w:rPr>
+          <w:lang w:val="es-MX"/>
+        </w:rPr>
+        <w:t>), Álvaro Obregón (</w:t>
+      </w:r>
+      <w:r>
+        <w:rPr>
+          <w:lang w:val="es-MX"/>
+        </w:rPr>
+        <w:t>133</w:t>
+      </w:r>
+      <w:r>
+        <w:rPr>
+          <w:lang w:val="es-MX"/>
+        </w:rPr>
+        <w:t>) y Coyoacán (</w:t>
+      </w:r>
+      <w:r>
+        <w:rPr>
+          <w:lang w:val="es-MX"/>
+        </w:rPr>
+        <w:t>116</w:t>
+      </w:r>
+      <w:r>
+        <w:rPr>
+          <w:lang w:val="es-MX"/>
+        </w:rPr>
+        <w:t xml:space="preserve">) son las cinco alcaldías que concentran la mayor cantidad de casos reportados en la CDMX, con un </w:t>
+      </w:r>
+      <w:r>
+        <w:rPr>
+          <w:lang w:val="es-MX"/>
+        </w:rPr>
+        <w:t>56</w:t>
+      </w:r>
+      <w:r>
+        <w:rPr>
+          <w:lang w:val="es-MX"/>
+        </w:rPr>
+        <w:t>.</w:t>
+      </w:r>
+      <w:r>
+        <w:rPr>
+          <w:lang w:val="es-MX"/>
+        </w:rPr>
+        <w:t>6</w:t>
+      </w:r>
+      <w:r>
+        <w:rPr>
+          <w:lang w:val="es-MX"/>
+        </w:rPr>
+        <w:t>% del total de los que se tiene información sobre el lugar de desaparición.</w:t>
+      </w:r>
+      <w:r>
+        <w:rPr>
+          <w:lang w:val="es-MX"/>
+        </w:rPr>
+        <w:t xml:space="preserve"> No obstante las cosas cambian al considerar el tamaño de la población. </w:t>
       </w:r>
       <w:r>
         <w:rPr>
@@ -689,7 +848,79 @@
         <w:rPr>
           <w:lang w:val="es-MX"/>
         </w:rPr>
-        <w:t>a alcaldía que concentra la tasa más alta es la Cuauhtémoc (29.12), seguida de Azcapotzalco (18.41), Tláhuac (16.96), Venustiano Carranza (16.88) y Benito Juárez (16.71).</w:t>
+        <w:t>a alcaldía que concentra la tasa más alta es la Cuauhtémoc (</w:t>
+      </w:r>
+      <w:r>
+        <w:rPr>
+          <w:lang w:val="es-MX"/>
+        </w:rPr>
+        <w:t>45</w:t>
+      </w:r>
+      <w:r>
+        <w:rPr>
+          <w:lang w:val="es-MX"/>
+        </w:rPr>
+        <w:t>.1</w:t>
+      </w:r>
+      <w:r>
+        <w:rPr>
+          <w:lang w:val="es-MX"/>
+        </w:rPr>
+        <w:t>4</w:t>
+      </w:r>
+      <w:r>
+        <w:rPr>
+          <w:lang w:val="es-MX"/>
+        </w:rPr>
+        <w:t>), seguida de Azcapotzalco (</w:t>
+      </w:r>
+      <w:r>
+        <w:rPr>
+          <w:lang w:val="es-MX"/>
+        </w:rPr>
+        <w:t>26.02</w:t>
+      </w:r>
+      <w:r>
+        <w:rPr>
+          <w:lang w:val="es-MX"/>
+        </w:rPr>
+        <w:t>), Venustiano Carranza (</w:t>
+      </w:r>
+      <w:r>
+        <w:rPr>
+          <w:lang w:val="es-MX"/>
+        </w:rPr>
+        <w:t>23.58</w:t>
+      </w:r>
+      <w:r>
+        <w:rPr>
+          <w:lang w:val="es-MX"/>
+        </w:rPr>
+        <w:t>) y Benito Juárez (</w:t>
+      </w:r>
+      <w:r>
+        <w:rPr>
+          <w:lang w:val="es-MX"/>
+        </w:rPr>
+        <w:t>23.58</w:t>
+      </w:r>
+      <w:r>
+        <w:rPr>
+          <w:lang w:val="es-MX"/>
+        </w:rPr>
+        <w:t>)</w:t>
+      </w:r>
+      <w:r>
+        <w:rPr>
+          <w:lang w:val="es-MX"/>
+        </w:rPr>
+        <w:t xml:space="preserve"> y Tláhuac (22.44)</w:t>
+      </w:r>
+      <w:r>
+        <w:rPr>
+          <w:lang w:val="es-MX"/>
+        </w:rPr>
+        <w:t>.</w:t>
       </w:r>
     </w:p>
     <w:p>
@@ -702,367 +933,14 @@
       <w:r>
         <w:rPr>
           <w:noProof/>
+          <w:lang w:val="es-MX"/>
         </w:rPr>
         <w:lastRenderedPageBreak/>
         <w:drawing>
-          <wp:inline distT="0" distB="0" distL="0" distR="0" wp14:anchorId="4B70FA05" wp14:editId="48348103">
-            <wp:extent cx="5334000" cy="3810000"/>
+          <wp:inline distT="0" distB="0" distL="0" distR="0" wp14:anchorId="13546EC2" wp14:editId="547EA3FA">
+            <wp:extent cx="5612130" cy="4008755"/>
             <wp:effectExtent l="0" t="0" r="0" b="0"/>
-            <wp:docPr id="5" name="Picture" descr="Mapa 2"/>
-            <wp:cNvGraphicFramePr/>
-            <a:graphic xmlns:a="http://schemas.openxmlformats.org/drawingml/2006/main">
-              <a:graphicData uri="http://schemas.openxmlformats.org/drawingml/2006/picture">
-                <pic:pic xmlns:pic="http://schemas.openxmlformats.org/drawingml/2006/picture">
-                  <pic:nvPicPr>
-                    <pic:cNvPr id="0" name="Picture" descr="/Users/jorge/Desktop/R/registro-cbpcdmx/descriptives/output/mapa_desp_tasas.png"/>
-                    <pic:cNvPicPr>
-                      <a:picLocks noChangeAspect="1" noChangeArrowheads="1"/>
-                    </pic:cNvPicPr>
-                  </pic:nvPicPr>
-                  <pic:blipFill>
-                    <a:blip r:embed="rId14"/>
-                    <a:stretch>
-                      <a:fillRect/>
-                    </a:stretch>
-                  </pic:blipFill>
-                  <pic:spPr bwMode="auto">
-                    <a:xfrm>
-                      <a:off x="0" y="0"/>
-                      <a:ext cx="5334000" cy="3810000"/>
-                    </a:xfrm>
-                    <a:prstGeom prst="rect">
-                      <a:avLst/>
-                    </a:prstGeom>
-                    <a:noFill/>
-                    <a:ln w="9525">
-                      <a:noFill/>
-                      <a:headEnd/>
-                      <a:tailEnd/>
-                    </a:ln>
-                  </pic:spPr>
-                </pic:pic>
-              </a:graphicData>
-            </a:graphic>
-          </wp:inline>
-        </w:drawing>
-      </w:r>
-    </w:p>
-    <w:p>
-      <w:pPr>
-        <w:pStyle w:val="Textoindependiente"/>
-        <w:rPr>
-          <w:lang w:val="es-MX"/>
-        </w:rPr>
-      </w:pPr>
-      <w:r>
-        <w:rPr>
-          <w:lang w:val="es-MX"/>
-        </w:rPr>
-        <w:t>El registro de personas desaparecidas de la CBPCDMX se compone de información enviada por las autoridades de la Administración Pública Local y la Fiscalía General de la CDMX, así como de noticias o reportes que recibe directamente la comisión.</w:t>
-      </w:r>
-      <w:r>
-        <w:rPr>
-          <w:rStyle w:val="Refdenotaalpie"/>
-        </w:rPr>
-        <w:footnoteReference w:id="2"/>
-      </w:r>
-      <w:r>
-        <w:rPr>
-          <w:lang w:val="es-MX"/>
-        </w:rPr>
-        <w:t xml:space="preserve"> 87.4% de los casos fueron registrados con base en una noticia en algún medio impreso o electrónico que hablaba sobre la desaparición de una persona en la entidad, mientras que 12.6% de los casos fueron registrados por reportes realizados directamente a la comisión.</w:t>
-      </w:r>
-    </w:p>
-    <w:p>
-      <w:pPr>
-        <w:pStyle w:val="Textoindependiente"/>
-        <w:rPr>
-          <w:lang w:val="es-MX"/>
-        </w:rPr>
-      </w:pPr>
-      <w:r>
-        <w:rPr>
-          <w:lang w:val="es-MX"/>
-        </w:rPr>
-        <w:t xml:space="preserve">Si desagregamos esta información aún más, se puede constatar que 57.4% de los casos fueron registrados directamente por personal de la CBPCDMX en su portal de información. La segunda fuente que ha proporcionado mayor información al registro de la CBPCDMX son casos que han observado otras instituciones de la CDMX como las fiscalías especializadas o la comision ejecutiva de atencion a victimas de la Ciudad de México. Estos corresponden a 10.9% del total de casos. </w:t>
-      </w:r>
-      <w:r>
-        <w:rPr>
-          <w:lang w:val="es-MX"/>
-        </w:rPr>
-        <w:t xml:space="preserve">Llama la atención que </w:t>
-      </w:r>
-      <w:r>
-        <w:rPr>
-          <w:lang w:val="es-MX"/>
-        </w:rPr>
-        <w:t>del total de casos, solo 1.5% corresponden a casos reportados por colectivos de familiares en búsqueda y 0.8% por sociedad civil. Esto podría indicar que pocas personas conocen o tienen acceso a mecanismos para notificar los hechos de la desaparición a la CBPCDMX.</w:t>
-      </w:r>
-      <w:r>
-        <w:rPr>
-          <w:lang w:val="es-MX"/>
-        </w:rPr>
-        <w:t xml:space="preserve"> </w:t>
-      </w:r>
-    </w:p>
-    <w:p>
-      <w:pPr>
-        <w:pStyle w:val="Textoindependiente"/>
-        <w:rPr>
-          <w:lang w:val="es-MX"/>
-        </w:rPr>
-      </w:pPr>
-      <w:r>
-        <w:rPr>
-          <w:lang w:val="es-MX"/>
-        </w:rPr>
-        <w:lastRenderedPageBreak/>
-        <w:t>La CBPCDMX cuenta con casos registrados de personas desaparecidas entre los años de 1966-2021. Los años de 2020(54.4%) y 2021(17.6%) son los años con la mayor cantidad de observaciones. Sin embargo, esto no indica que son los años donde se han registrado la mayor cantidad de desapariciones en la entidad. Mas bien muestra que son los años donde el personal ha podido registrar la mayor cantidad de datos desde que inició operaciones la institución en el año de 2019.</w:t>
-      </w:r>
-      <w:r>
-        <w:rPr>
-          <w:b/>
-          <w:bCs/>
-          <w:lang w:val="es-MX"/>
-        </w:rPr>
-        <w:t xml:space="preserve"> Es decir, la información con la que contamos no nos permite entender cómo ha cambiado la desaparición con los años en la Ciudad de México.</w:t>
-      </w:r>
-    </w:p>
-    <w:p>
-      <w:pPr>
-        <w:pStyle w:val="Ttulo1"/>
-        <w:rPr>
-          <w:lang w:val="es-MX"/>
-        </w:rPr>
-      </w:pPr>
-      <w:bookmarkStart w:id="4" w:name="X0c9da3b368dd793ad934b45ee0dd0a0df1ac684"/>
-      <w:bookmarkEnd w:id="3"/>
-      <w:r>
-        <w:rPr>
-          <w:lang w:val="es-MX"/>
-        </w:rPr>
-        <w:t xml:space="preserve">En la CDMX desaparecen hombres de edades más avanzadas, mientras que en las mujeres la </w:t>
-      </w:r>
-      <w:r>
-        <w:rPr>
-          <w:lang w:val="es-MX"/>
-        </w:rPr>
-        <w:t>tasa</w:t>
-      </w:r>
-      <w:r>
-        <w:rPr>
-          <w:lang w:val="es-MX"/>
-        </w:rPr>
-        <w:t xml:space="preserve"> es similar que a nivel nacional cuando nos basamos en su edad y sexo.</w:t>
-      </w:r>
-    </w:p>
-    <w:p>
-      <w:pPr>
-        <w:pStyle w:val="FirstParagraph"/>
-        <w:rPr>
-          <w:lang w:val="es-MX"/>
-        </w:rPr>
-      </w:pPr>
-      <w:r>
-        <w:rPr>
-          <w:lang w:val="es-MX"/>
-        </w:rPr>
-        <w:t>El registro de la CBPCDMX nos proporciona otros datos como la edad, sexo, estatus de la persona (sigue desaparecida, localizada con vida y localizada sin vida) y lugar de la desaparición. Estos datos nos permiten comparar lo que sucede en la entidad frente a lo que sucede a nivel nacional respecto a los casos de desaparición de personas.</w:t>
-      </w:r>
-    </w:p>
-    <w:p>
-      <w:pPr>
-        <w:pStyle w:val="Textoindependiente"/>
-        <w:rPr>
-          <w:lang w:val="es-MX"/>
-        </w:rPr>
-      </w:pPr>
-      <w:r>
-        <w:rPr>
-          <w:lang w:val="es-MX"/>
-        </w:rPr>
-        <w:t>Si tomamos en cuenta los perfiles de personas desaparecidas del Registro Nacional de Personas Desaparecidas y No Localizadas (RNPDNO) de la Comisión Nacional de Búsqueda</w:t>
-      </w:r>
-      <w:r>
-        <w:rPr>
-          <w:rStyle w:val="Refdenotaalpie"/>
-        </w:rPr>
-        <w:footnoteReference w:id="3"/>
-      </w:r>
-      <w:r>
-        <w:rPr>
-          <w:lang w:val="es-MX"/>
-        </w:rPr>
-        <w:t xml:space="preserve"> y lo comparamos frente a los datos de la CDMX podemos observar</w:t>
-      </w:r>
-      <w:r>
-        <w:rPr>
-          <w:lang w:val="es-MX"/>
-        </w:rPr>
-        <w:t>,</w:t>
-      </w:r>
-      <w:r>
-        <w:rPr>
-          <w:lang w:val="es-MX"/>
-        </w:rPr>
-        <w:t xml:space="preserve"> </w:t>
-      </w:r>
-      <w:r>
-        <w:rPr>
-          <w:lang w:val="es-MX"/>
-        </w:rPr>
-        <w:t>en primer lugar</w:t>
-      </w:r>
-      <w:r>
-        <w:rPr>
-          <w:lang w:val="es-MX"/>
-        </w:rPr>
-        <w:t>,</w:t>
-      </w:r>
-      <w:r>
-        <w:rPr>
-          <w:lang w:val="es-MX"/>
-        </w:rPr>
-        <w:t xml:space="preserve"> que </w:t>
-      </w:r>
-      <w:r>
-        <w:rPr>
-          <w:lang w:val="es-MX"/>
-        </w:rPr>
-        <w:t xml:space="preserve">tanto a nivel nacional </w:t>
-      </w:r>
-      <w:r>
-        <w:rPr>
-          <w:lang w:val="es-MX"/>
-        </w:rPr>
-        <w:t xml:space="preserve">como en la CDMX la tasa de mujeres desaparecidas </w:t>
-      </w:r>
-      <w:r>
-        <w:rPr>
-          <w:lang w:val="es-MX"/>
-        </w:rPr>
-        <w:t xml:space="preserve">más alta se concentra </w:t>
-      </w:r>
-      <w:r>
-        <w:rPr>
-          <w:lang w:val="es-MX"/>
-        </w:rPr>
-        <w:t>entre los rangos de 12 a 17 años, controlando con el tamaño de la población en ambos casos</w:t>
-      </w:r>
-      <w:r>
-        <w:rPr>
-          <w:rStyle w:val="Refdenotaalpie"/>
-          <w:lang w:val="es-MX"/>
-        </w:rPr>
-        <w:footnoteReference w:id="4"/>
-      </w:r>
-      <w:r>
-        <w:rPr>
-          <w:lang w:val="es-MX"/>
-        </w:rPr>
-        <w:t xml:space="preserve"> </w:t>
-      </w:r>
-      <w:r>
-        <w:rPr>
-          <w:lang w:val="es-MX"/>
-        </w:rPr>
-        <w:t>(tomando todos los casos sin desagregar por estatus de localización)</w:t>
-      </w:r>
-      <w:r>
-        <w:rPr>
-          <w:lang w:val="es-MX"/>
-        </w:rPr>
-        <w:t xml:space="preserve">. Es decir, </w:t>
-      </w:r>
-      <w:r>
-        <w:rPr>
-          <w:lang w:val="es-MX"/>
-        </w:rPr>
-        <w:t>estos grupos parecen ser prioritarios conforme a lo observado tanto por el RNPDNO y la CBPCDMX</w:t>
-      </w:r>
-      <w:r>
-        <w:rPr>
-          <w:lang w:val="es-MX"/>
-        </w:rPr>
-        <w:t xml:space="preserve">. </w:t>
-      </w:r>
-    </w:p>
-    <w:p>
-      <w:pPr>
-        <w:pStyle w:val="Textoindependiente"/>
-        <w:jc w:val="both"/>
-        <w:rPr>
-          <w:lang w:val="es-MX"/>
-        </w:rPr>
-      </w:pPr>
-      <w:r>
-        <w:rPr>
-          <w:lang w:val="es-MX"/>
-        </w:rPr>
-        <w:t>En segundo lugar, e</w:t>
-      </w:r>
-      <w:r>
-        <w:rPr>
-          <w:lang w:val="es-MX"/>
-        </w:rPr>
-        <w:t>n la gráfica</w:t>
-      </w:r>
-      <w:r>
-        <w:rPr>
-          <w:lang w:val="es-MX"/>
-        </w:rPr>
-        <w:t xml:space="preserve"> podemos ver que </w:t>
-      </w:r>
-      <w:r>
-        <w:rPr>
-          <w:lang w:val="es-MX"/>
-        </w:rPr>
-        <w:t xml:space="preserve">en el caso de los hombres, los grupos de edad que tienen tasas más altas de desaparición se concentran entre las edades de 18 a 44 años de edad a nivel nacional. Sin embargo, el patrón cambia en la CDMX ya que la tasa se distribuye no solo en hombres jóvenes, sino que también hay una tasa alta para personas dentro del rango de 60 años o más. </w:t>
-      </w:r>
-      <w:r>
-        <w:rPr>
-          <w:lang w:val="es-MX"/>
-        </w:rPr>
-        <w:t xml:space="preserve"> </w:t>
-      </w:r>
-    </w:p>
-    <w:p>
-      <w:pPr>
-        <w:pStyle w:val="Textoindependiente"/>
-        <w:jc w:val="both"/>
-        <w:rPr>
-          <w:lang w:val="es-MX"/>
-        </w:rPr>
-      </w:pPr>
-      <w:r>
-        <w:rPr>
-          <w:lang w:val="es-MX"/>
-        </w:rPr>
-        <w:t xml:space="preserve"> </w:t>
-      </w:r>
-    </w:p>
-    <w:p>
-      <w:pPr>
-        <w:pStyle w:val="Textoindependiente"/>
-        <w:rPr>
-          <w:lang w:val="es-MX"/>
-        </w:rPr>
-      </w:pPr>
-    </w:p>
-    <w:p>
-      <w:pPr>
-        <w:pStyle w:val="CaptionedFigure"/>
-      </w:pPr>
-      <w:r>
-        <w:rPr>
-          <w:noProof/>
-        </w:rPr>
-        <w:lastRenderedPageBreak/>
-        <w:drawing>
-          <wp:inline distT="0" distB="0" distL="0" distR="0" wp14:anchorId="0CB1AA13" wp14:editId="20734584">
-            <wp:extent cx="5612130" cy="3274060"/>
-            <wp:effectExtent l="0" t="0" r="0" b="0"/>
-            <wp:docPr id="8" name="Imagen 8"/>
+            <wp:docPr id="1" name="Imagen 1"/>
             <wp:cNvGraphicFramePr>
               <a:graphicFrameLocks xmlns:a="http://schemas.openxmlformats.org/drawingml/2006/main" noChangeAspect="1"/>
             </wp:cNvGraphicFramePr>
@@ -1070,7 +948,561 @@
               <a:graphicData uri="http://schemas.openxmlformats.org/drawingml/2006/picture">
                 <pic:pic xmlns:pic="http://schemas.openxmlformats.org/drawingml/2006/picture">
                   <pic:nvPicPr>
-                    <pic:cNvPr id="8" name="Imagen 8"/>
+                    <pic:cNvPr id="1" name="Imagen 1"/>
+                    <pic:cNvPicPr/>
+                  </pic:nvPicPr>
+                  <pic:blipFill>
+                    <a:blip r:embed="rId14" cstate="print">
+                      <a:extLst>
+                        <a:ext uri="{28A0092B-C50C-407E-A947-70E740481C1C}">
+                          <a14:useLocalDpi xmlns:a14="http://schemas.microsoft.com/office/drawing/2010/main" val="0"/>
+                        </a:ext>
+                      </a:extLst>
+                    </a:blip>
+                    <a:stretch>
+                      <a:fillRect/>
+                    </a:stretch>
+                  </pic:blipFill>
+                  <pic:spPr>
+                    <a:xfrm>
+                      <a:off x="0" y="0"/>
+                      <a:ext cx="5612130" cy="4008755"/>
+                    </a:xfrm>
+                    <a:prstGeom prst="rect">
+                      <a:avLst/>
+                    </a:prstGeom>
+                  </pic:spPr>
+                </pic:pic>
+              </a:graphicData>
+            </a:graphic>
+          </wp:inline>
+        </w:drawing>
+      </w:r>
+    </w:p>
+    <w:p>
+      <w:pPr>
+        <w:pStyle w:val="Textoindependiente"/>
+        <w:rPr>
+          <w:lang w:val="es-MX"/>
+        </w:rPr>
+      </w:pPr>
+      <w:r>
+        <w:rPr>
+          <w:lang w:val="es-MX"/>
+        </w:rPr>
+        <w:t>El registro de personas desaparecidas de la CBPCDMX se compone de información enviada por las autoridades de la Administración Pública Local y la Fiscalía General de la CDMX, así como de noticias o reportes que recibe directamente la comisión.</w:t>
+      </w:r>
+      <w:r>
+        <w:rPr>
+          <w:rStyle w:val="Refdenotaalpie"/>
+        </w:rPr>
+        <w:footnoteReference w:id="1"/>
+      </w:r>
+      <w:r>
+        <w:rPr>
+          <w:lang w:val="es-MX"/>
+        </w:rPr>
+        <w:t xml:space="preserve"> 8</w:t>
+      </w:r>
+      <w:r>
+        <w:rPr>
+          <w:lang w:val="es-MX"/>
+        </w:rPr>
+        <w:t>1</w:t>
+      </w:r>
+      <w:r>
+        <w:rPr>
+          <w:lang w:val="es-MX"/>
+        </w:rPr>
+        <w:t>.</w:t>
+      </w:r>
+      <w:r>
+        <w:rPr>
+          <w:lang w:val="es-MX"/>
+        </w:rPr>
+        <w:t>2</w:t>
+      </w:r>
+      <w:r>
+        <w:rPr>
+          <w:lang w:val="es-MX"/>
+        </w:rPr>
+        <w:t>% de los casos fueron registrados con base en una noticia en algún medio impreso o electrónico que hablaba sobre la desaparición de una persona en la entidad, mientras que 1</w:t>
+      </w:r>
+      <w:r>
+        <w:rPr>
+          <w:lang w:val="es-MX"/>
+        </w:rPr>
+        <w:t>8</w:t>
+      </w:r>
+      <w:r>
+        <w:rPr>
+          <w:lang w:val="es-MX"/>
+        </w:rPr>
+        <w:t>.</w:t>
+      </w:r>
+      <w:r>
+        <w:rPr>
+          <w:lang w:val="es-MX"/>
+        </w:rPr>
+        <w:t>8</w:t>
+      </w:r>
+      <w:r>
+        <w:rPr>
+          <w:lang w:val="es-MX"/>
+        </w:rPr>
+        <w:t>% de los casos fueron registrados por reportes realizados directamente a la comisión.</w:t>
+      </w:r>
+    </w:p>
+    <w:p>
+      <w:pPr>
+        <w:pStyle w:val="Textoindependiente"/>
+        <w:rPr>
+          <w:lang w:val="es-MX"/>
+        </w:rPr>
+      </w:pPr>
+      <w:r>
+        <w:rPr>
+          <w:lang w:val="es-MX"/>
+        </w:rPr>
+        <w:t>Si desagregamos esta información aún más, se puede constatar que 57.</w:t>
+      </w:r>
+      <w:r>
+        <w:rPr>
+          <w:lang w:val="es-MX"/>
+        </w:rPr>
+        <w:t>3</w:t>
+      </w:r>
+      <w:r>
+        <w:rPr>
+          <w:lang w:val="es-MX"/>
+        </w:rPr>
+        <w:t xml:space="preserve">% de los casos fueron registrados </w:t>
+      </w:r>
+      <w:r>
+        <w:rPr>
+          <w:lang w:val="es-MX"/>
+        </w:rPr>
+        <w:t>a través del portal de la Comisión Nacional de Búsqueda de Personas</w:t>
+      </w:r>
+      <w:r>
+        <w:rPr>
+          <w:lang w:val="es-MX"/>
+        </w:rPr>
+        <w:t xml:space="preserve"> (CNB)</w:t>
+      </w:r>
+      <w:r>
+        <w:rPr>
+          <w:lang w:val="es-MX"/>
+        </w:rPr>
+        <w:t>, que posteriormente son referidos a la comisión local</w:t>
+      </w:r>
+      <w:r>
+        <w:rPr>
+          <w:lang w:val="es-MX"/>
+        </w:rPr>
+        <w:t xml:space="preserve">. La segunda fuente que ha proporcionado mayor información al registro de la CBPCDMX son casos que </w:t>
+      </w:r>
+      <w:r>
+        <w:rPr>
+          <w:lang w:val="es-MX"/>
+        </w:rPr>
+        <w:t>reportados desde redes sociales o llamadas telefónicas</w:t>
+      </w:r>
+      <w:r>
+        <w:rPr>
+          <w:lang w:val="es-MX"/>
+        </w:rPr>
+        <w:t xml:space="preserve">. Estos corresponden a </w:t>
+      </w:r>
+      <w:r>
+        <w:rPr>
+          <w:lang w:val="es-MX"/>
+        </w:rPr>
+        <w:t>29</w:t>
+      </w:r>
+      <w:r>
+        <w:rPr>
+          <w:lang w:val="es-MX"/>
+        </w:rPr>
+        <w:t>.</w:t>
+      </w:r>
+      <w:r>
+        <w:rPr>
+          <w:lang w:val="es-MX"/>
+        </w:rPr>
+        <w:t>4</w:t>
+      </w:r>
+      <w:r>
+        <w:rPr>
+          <w:lang w:val="es-MX"/>
+        </w:rPr>
+        <w:t xml:space="preserve">% del total de casos. </w:t>
+      </w:r>
+      <w:r>
+        <w:rPr>
+          <w:lang w:val="es-MX"/>
+        </w:rPr>
+        <w:t xml:space="preserve">Llama la atención que </w:t>
+      </w:r>
+      <w:r>
+        <w:rPr>
+          <w:lang w:val="es-MX"/>
+        </w:rPr>
+        <w:t xml:space="preserve">del total de casos, solo </w:t>
+      </w:r>
+      <w:r>
+        <w:rPr>
+          <w:lang w:val="es-MX"/>
+        </w:rPr>
+        <w:t>0.8</w:t>
+      </w:r>
+      <w:r>
+        <w:rPr>
+          <w:lang w:val="es-MX"/>
+        </w:rPr>
+        <w:t xml:space="preserve">% corresponden a casos reportados por colectivos de familiares en búsqueda y </w:t>
+      </w:r>
+      <w:r>
+        <w:rPr>
+          <w:lang w:val="es-MX"/>
+        </w:rPr>
+        <w:t>1</w:t>
+      </w:r>
+      <w:r>
+        <w:rPr>
+          <w:lang w:val="es-MX"/>
+        </w:rPr>
+        <w:t>.8% por sociedad civil.</w:t>
+      </w:r>
+      <w:r>
+        <w:rPr>
+          <w:lang w:val="es-MX"/>
+        </w:rPr>
+        <w:t xml:space="preserve"> </w:t>
+      </w:r>
+    </w:p>
+    <w:p>
+      <w:pPr>
+        <w:pStyle w:val="Textoindependiente"/>
+        <w:rPr>
+          <w:lang w:val="es-MX"/>
+        </w:rPr>
+      </w:pPr>
+      <w:r>
+        <w:rPr>
+          <w:lang w:val="es-MX"/>
+        </w:rPr>
+        <w:lastRenderedPageBreak/>
+        <w:t>La CBPCDMX cuenta con casos registrados de personas desaparecidas entre los años de 1966-2021. Los años de 2020(</w:t>
+      </w:r>
+      <w:r>
+        <w:rPr>
+          <w:lang w:val="es-MX"/>
+        </w:rPr>
+        <w:t>38</w:t>
+      </w:r>
+      <w:r>
+        <w:rPr>
+          <w:lang w:val="es-MX"/>
+        </w:rPr>
+        <w:t>.</w:t>
+      </w:r>
+      <w:r>
+        <w:rPr>
+          <w:lang w:val="es-MX"/>
+        </w:rPr>
+        <w:t>5</w:t>
+      </w:r>
+      <w:r>
+        <w:rPr>
+          <w:lang w:val="es-MX"/>
+        </w:rPr>
+        <w:t>%) y 2021(</w:t>
+      </w:r>
+      <w:r>
+        <w:rPr>
+          <w:lang w:val="es-MX"/>
+        </w:rPr>
+        <w:t>37</w:t>
+      </w:r>
+      <w:r>
+        <w:rPr>
+          <w:lang w:val="es-MX"/>
+        </w:rPr>
+        <w:t>.</w:t>
+      </w:r>
+      <w:r>
+        <w:rPr>
+          <w:lang w:val="es-MX"/>
+        </w:rPr>
+        <w:t>8</w:t>
+      </w:r>
+      <w:r>
+        <w:rPr>
+          <w:lang w:val="es-MX"/>
+        </w:rPr>
+        <w:t>%) son los años con la mayor cantidad de observaciones. Sin embargo, esto no indica que son los años donde se han registrado la mayor cantidad de desapariciones en la entidad. Mas bien muestra que son los años donde el personal ha podido registrar la mayor cantidad de datos desde que inició operaciones la institución en el año de 2019.</w:t>
+      </w:r>
+      <w:r>
+        <w:rPr>
+          <w:b/>
+          <w:bCs/>
+          <w:lang w:val="es-MX"/>
+        </w:rPr>
+        <w:t xml:space="preserve"> Es decir, la información con la que contamos no nos permite entender cómo ha cambiado la desaparición con los años en la Ciudad de México.</w:t>
+      </w:r>
+    </w:p>
+    <w:p>
+      <w:pPr>
+        <w:pStyle w:val="Ttulo1"/>
+        <w:rPr>
+          <w:lang w:val="es-MX"/>
+        </w:rPr>
+      </w:pPr>
+      <w:bookmarkStart w:id="4" w:name="X0c9da3b368dd793ad934b45ee0dd0a0df1ac684"/>
+      <w:bookmarkEnd w:id="3"/>
+      <w:r>
+        <w:rPr>
+          <w:lang w:val="es-MX"/>
+        </w:rPr>
+        <w:t xml:space="preserve">En la CDMX desaparecen hombres de edades más avanzadas, mientras que en las mujeres la </w:t>
+      </w:r>
+      <w:r>
+        <w:rPr>
+          <w:lang w:val="es-MX"/>
+        </w:rPr>
+        <w:t>tasa</w:t>
+      </w:r>
+      <w:r>
+        <w:rPr>
+          <w:lang w:val="es-MX"/>
+        </w:rPr>
+        <w:t xml:space="preserve"> es similar que a nivel nacional cuando nos basamos en su edad y sexo.</w:t>
+      </w:r>
+    </w:p>
+    <w:p>
+      <w:pPr>
+        <w:pStyle w:val="FirstParagraph"/>
+        <w:rPr>
+          <w:lang w:val="es-MX"/>
+        </w:rPr>
+      </w:pPr>
+      <w:r>
+        <w:rPr>
+          <w:lang w:val="es-MX"/>
+        </w:rPr>
+        <w:t>El registro de la CBPCDMX nos proporciona otros datos como la edad, sexo, estatus de la persona (sigue desaparecida, localizada con vida y localizada sin vida). Estos datos nos permiten comparar lo que sucede en la entidad frente a lo que sucede a nivel nacional respecto a los casos de desaparición de personas.</w:t>
+      </w:r>
+    </w:p>
+    <w:p>
+      <w:pPr>
+        <w:pStyle w:val="Textoindependiente"/>
+        <w:rPr>
+          <w:lang w:val="es-MX"/>
+        </w:rPr>
+      </w:pPr>
+      <w:r>
+        <w:rPr>
+          <w:lang w:val="es-MX"/>
+        </w:rPr>
+        <w:t>Si tomamos en cuenta los perfiles de personas desaparecidas del Registro Nacional de Personas Desaparecidas y No Localizadas (RNPDNO) de la Comisión Nacional de Búsqueda</w:t>
+      </w:r>
+      <w:r>
+        <w:rPr>
+          <w:rStyle w:val="Refdenotaalpie"/>
+        </w:rPr>
+        <w:footnoteReference w:id="2"/>
+      </w:r>
+      <w:r>
+        <w:rPr>
+          <w:lang w:val="es-MX"/>
+        </w:rPr>
+        <w:t xml:space="preserve"> y lo comparamos frente a los datos de la CDMX podemos observar</w:t>
+      </w:r>
+      <w:r>
+        <w:rPr>
+          <w:lang w:val="es-MX"/>
+        </w:rPr>
+        <w:t>,</w:t>
+      </w:r>
+      <w:r>
+        <w:rPr>
+          <w:lang w:val="es-MX"/>
+        </w:rPr>
+        <w:t xml:space="preserve"> </w:t>
+      </w:r>
+      <w:r>
+        <w:rPr>
+          <w:lang w:val="es-MX"/>
+        </w:rPr>
+        <w:t>en primer lugar</w:t>
+      </w:r>
+      <w:r>
+        <w:rPr>
+          <w:lang w:val="es-MX"/>
+        </w:rPr>
+        <w:t>,</w:t>
+      </w:r>
+      <w:r>
+        <w:rPr>
+          <w:lang w:val="es-MX"/>
+        </w:rPr>
+        <w:t xml:space="preserve"> que </w:t>
+      </w:r>
+      <w:r>
+        <w:rPr>
+          <w:b/>
+          <w:bCs/>
+          <w:lang w:val="es-MX"/>
+        </w:rPr>
+        <w:t xml:space="preserve">tanto a nivel nacional </w:t>
+      </w:r>
+      <w:r>
+        <w:rPr>
+          <w:b/>
+          <w:bCs/>
+          <w:lang w:val="es-MX"/>
+        </w:rPr>
+        <w:t xml:space="preserve">como en la CDMX la tasa de mujeres desaparecidas </w:t>
+      </w:r>
+      <w:r>
+        <w:rPr>
+          <w:b/>
+          <w:bCs/>
+          <w:lang w:val="es-MX"/>
+        </w:rPr>
+        <w:t xml:space="preserve">más alta se concentra </w:t>
+      </w:r>
+      <w:r>
+        <w:rPr>
+          <w:b/>
+          <w:bCs/>
+          <w:lang w:val="es-MX"/>
+        </w:rPr>
+        <w:t>entre los rangos de 12 a 17 años</w:t>
+      </w:r>
+      <w:r>
+        <w:rPr>
+          <w:lang w:val="es-MX"/>
+        </w:rPr>
+        <w:t>, controlando con el tamaño de la población en ambos casos</w:t>
+      </w:r>
+      <w:r>
+        <w:rPr>
+          <w:rStyle w:val="Refdenotaalpie"/>
+          <w:lang w:val="es-MX"/>
+        </w:rPr>
+        <w:footnoteReference w:id="3"/>
+      </w:r>
+      <w:r>
+        <w:rPr>
+          <w:lang w:val="es-MX"/>
+        </w:rPr>
+        <w:t xml:space="preserve"> </w:t>
+      </w:r>
+      <w:r>
+        <w:rPr>
+          <w:lang w:val="es-MX"/>
+        </w:rPr>
+        <w:t xml:space="preserve">(tomando todos los casos sin desagregar por estatus de localización). Es decir, </w:t>
+      </w:r>
+      <w:r>
+        <w:rPr>
+          <w:lang w:val="es-MX"/>
+        </w:rPr>
+        <w:t>estos grupos parecen ser prioritarios conforme a lo observado tanto por el RNPDNO y la CBPCDMX</w:t>
+      </w:r>
+      <w:r>
+        <w:rPr>
+          <w:lang w:val="es-MX"/>
+        </w:rPr>
+        <w:t xml:space="preserve">. </w:t>
+      </w:r>
+    </w:p>
+    <w:p>
+      <w:pPr>
+        <w:pStyle w:val="Textoindependiente"/>
+        <w:jc w:val="both"/>
+        <w:rPr>
+          <w:lang w:val="es-MX"/>
+        </w:rPr>
+      </w:pPr>
+      <w:r>
+        <w:rPr>
+          <w:lang w:val="es-MX"/>
+        </w:rPr>
+        <w:t>En segundo lugar, e</w:t>
+      </w:r>
+      <w:r>
+        <w:rPr>
+          <w:lang w:val="es-MX"/>
+        </w:rPr>
+        <w:t>n la gráfica</w:t>
+      </w:r>
+      <w:r>
+        <w:rPr>
+          <w:lang w:val="es-MX"/>
+        </w:rPr>
+        <w:t xml:space="preserve"> podemos ver que </w:t>
+      </w:r>
+      <w:r>
+        <w:rPr>
+          <w:lang w:val="es-MX"/>
+        </w:rPr>
+        <w:t xml:space="preserve">en el caso de los hombres, los grupos de edad que tienen tasas más altas de desaparición se concentran entre las edades de 18 a 44 años de edad a nivel nacional. Sin embargo, el patrón cambia en la CDMX ya que la tasa se distribuye no solo en hombres jóvenes, sino que también hay una tasa alta para personas dentro del rango de 60 años o más. </w:t>
+      </w:r>
+      <w:r>
+        <w:rPr>
+          <w:lang w:val="es-MX"/>
+        </w:rPr>
+        <w:t xml:space="preserve"> </w:t>
+      </w:r>
+    </w:p>
+    <w:p>
+      <w:pPr>
+        <w:pStyle w:val="Textoindependiente"/>
+        <w:jc w:val="both"/>
+        <w:rPr>
+          <w:lang w:val="es-MX"/>
+        </w:rPr>
+      </w:pPr>
+      <w:r>
+        <w:rPr>
+          <w:lang w:val="es-MX"/>
+        </w:rPr>
+        <w:t xml:space="preserve"> </w:t>
+      </w:r>
+    </w:p>
+    <w:p>
+      <w:pPr>
+        <w:pStyle w:val="Textoindependiente"/>
+        <w:rPr>
+          <w:lang w:val="es-MX"/>
+        </w:rPr>
+      </w:pPr>
+    </w:p>
+    <w:p>
+      <w:pPr>
+        <w:pStyle w:val="CaptionedFigure"/>
+      </w:pPr>
+      <w:r>
+        <w:rPr>
+          <w:noProof/>
+        </w:rPr>
+        <w:lastRenderedPageBreak/>
+        <w:drawing>
+          <wp:inline distT="0" distB="0" distL="0" distR="0" wp14:anchorId="35438710" wp14:editId="0EC60059">
+            <wp:extent cx="5612130" cy="3274060"/>
+            <wp:effectExtent l="0" t="0" r="1270" b="2540"/>
+            <wp:docPr id="2" name="Imagen 2"/>
+            <wp:cNvGraphicFramePr>
+              <a:graphicFrameLocks xmlns:a="http://schemas.openxmlformats.org/drawingml/2006/main" noChangeAspect="1"/>
+            </wp:cNvGraphicFramePr>
+            <a:graphic xmlns:a="http://schemas.openxmlformats.org/drawingml/2006/main">
+              <a:graphicData uri="http://schemas.openxmlformats.org/drawingml/2006/picture">
+                <pic:pic xmlns:pic="http://schemas.openxmlformats.org/drawingml/2006/picture">
+                  <pic:nvPicPr>
+                    <pic:cNvPr id="2" name="Imagen 2"/>
                     <pic:cNvPicPr/>
                   </pic:nvPicPr>
                   <pic:blipFill>
@@ -1126,7 +1558,13 @@
         <w:rPr>
           <w:lang w:val="es-MX"/>
         </w:rPr>
-        <w:t xml:space="preserve"> respecto a quiénes desaparecen a nivel nacional en comparación con la CDMX:</w:t>
+        <w:t xml:space="preserve"> respecto a quiénes desaparecen a nivel nacional en comparación con la CDMX</w:t>
+      </w:r>
+      <w:r>
+        <w:rPr>
+          <w:lang w:val="es-MX"/>
+        </w:rPr>
+        <w:t>.</w:t>
       </w:r>
     </w:p>
     <w:p>
@@ -1280,15 +1718,13 @@
       <w:r>
         <w:rPr>
           <w:noProof/>
-          <w:sz w:val="16"/>
-          <w:szCs w:val="16"/>
         </w:rPr>
         <w:lastRenderedPageBreak/>
         <w:drawing>
-          <wp:inline distT="0" distB="0" distL="0" distR="0" wp14:anchorId="6998B96E" wp14:editId="4B45414D">
+          <wp:inline distT="0" distB="0" distL="0" distR="0" wp14:anchorId="71227755" wp14:editId="40B5250E">
             <wp:extent cx="5612130" cy="3274060"/>
-            <wp:effectExtent l="0" t="0" r="0" b="0"/>
-            <wp:docPr id="9" name="Imagen 9"/>
+            <wp:effectExtent l="0" t="0" r="1270" b="2540"/>
+            <wp:docPr id="7" name="Imagen 7"/>
             <wp:cNvGraphicFramePr>
               <a:graphicFrameLocks xmlns:a="http://schemas.openxmlformats.org/drawingml/2006/main" noChangeAspect="1"/>
             </wp:cNvGraphicFramePr>
@@ -1296,7 +1732,7 @@
               <a:graphicData uri="http://schemas.openxmlformats.org/drawingml/2006/picture">
                 <pic:pic xmlns:pic="http://schemas.openxmlformats.org/drawingml/2006/picture">
                   <pic:nvPicPr>
-                    <pic:cNvPr id="9" name="Imagen 9"/>
+                    <pic:cNvPr id="7" name="Imagen 7"/>
                     <pic:cNvPicPr/>
                   </pic:nvPicPr>
                   <pic:blipFill>
@@ -1379,7 +1815,7 @@
           <w:rStyle w:val="Refdenotaalpie"/>
           <w:lang w:val="es-MX"/>
         </w:rPr>
-        <w:footnoteReference w:id="5"/>
+        <w:footnoteReference w:id="4"/>
       </w:r>
     </w:p>
     <w:p>
@@ -1424,10 +1860,10 @@
         </w:rPr>
         <w:lastRenderedPageBreak/>
         <w:drawing>
-          <wp:inline distT="0" distB="0" distL="0" distR="0" wp14:anchorId="3B30ABFD" wp14:editId="35C4D6D3">
+          <wp:inline distT="0" distB="0" distL="0" distR="0" wp14:anchorId="01246321" wp14:editId="2CFEF757">
             <wp:extent cx="5612130" cy="4008755"/>
-            <wp:effectExtent l="0" t="0" r="0" b="0"/>
-            <wp:docPr id="3" name="Imagen 3"/>
+            <wp:effectExtent l="0" t="0" r="1270" b="4445"/>
+            <wp:docPr id="10" name="Imagen 10"/>
             <wp:cNvGraphicFramePr>
               <a:graphicFrameLocks xmlns:a="http://schemas.openxmlformats.org/drawingml/2006/main" noChangeAspect="1"/>
             </wp:cNvGraphicFramePr>
@@ -1435,7 +1871,7 @@
               <a:graphicData uri="http://schemas.openxmlformats.org/drawingml/2006/picture">
                 <pic:pic xmlns:pic="http://schemas.openxmlformats.org/drawingml/2006/picture">
                   <pic:nvPicPr>
-                    <pic:cNvPr id="3" name="Imagen 3"/>
+                    <pic:cNvPr id="10" name="Imagen 10"/>
                     <pic:cNvPicPr/>
                   </pic:nvPicPr>
                   <pic:blipFill>
@@ -1527,7 +1963,55 @@
           <w:bCs/>
           <w:lang w:val="es-MX"/>
         </w:rPr>
-        <w:t xml:space="preserve"> (8 mujeres y 5 hombres)</w:t>
+        <w:t xml:space="preserve"> (</w:t>
+      </w:r>
+      <w:r>
+        <w:rPr>
+          <w:b/>
+          <w:bCs/>
+          <w:lang w:val="es-MX"/>
+        </w:rPr>
+        <w:t>9</w:t>
+      </w:r>
+      <w:r>
+        <w:rPr>
+          <w:b/>
+          <w:bCs/>
+          <w:lang w:val="es-MX"/>
+        </w:rPr>
+        <w:t xml:space="preserve"> </w:t>
+      </w:r>
+      <w:r>
+        <w:rPr>
+          <w:b/>
+          <w:bCs/>
+          <w:lang w:val="es-MX"/>
+        </w:rPr>
+        <w:t xml:space="preserve">mujeres y </w:t>
+      </w:r>
+      <w:r>
+        <w:rPr>
+          <w:b/>
+          <w:bCs/>
+          <w:lang w:val="es-MX"/>
+        </w:rPr>
+        <w:t>8</w:t>
+      </w:r>
+      <w:r>
+        <w:rPr>
+          <w:b/>
+          <w:bCs/>
+          <w:lang w:val="es-MX"/>
+        </w:rPr>
+        <w:tab/>
+      </w:r>
+      <w:r>
+        <w:rPr>
+          <w:b/>
+          <w:bCs/>
+          <w:lang w:val="es-MX"/>
+        </w:rPr>
+        <w:t xml:space="preserve"> hombres)</w:t>
       </w:r>
       <w:r>
         <w:rPr>
@@ -1562,10 +2046,10 @@
         </w:rPr>
         <w:lastRenderedPageBreak/>
         <w:drawing>
-          <wp:inline distT="0" distB="0" distL="0" distR="0" wp14:anchorId="653B5FA0" wp14:editId="7912653A">
+          <wp:inline distT="0" distB="0" distL="0" distR="0" wp14:anchorId="2DCF918F" wp14:editId="52989BC9">
             <wp:extent cx="5612130" cy="4008755"/>
-            <wp:effectExtent l="0" t="0" r="0" b="0"/>
-            <wp:docPr id="4" name="Imagen 4"/>
+            <wp:effectExtent l="0" t="0" r="1270" b="4445"/>
+            <wp:docPr id="12" name="Imagen 12"/>
             <wp:cNvGraphicFramePr>
               <a:graphicFrameLocks xmlns:a="http://schemas.openxmlformats.org/drawingml/2006/main" noChangeAspect="1"/>
             </wp:cNvGraphicFramePr>
@@ -1573,7 +2057,7 @@
               <a:graphicData uri="http://schemas.openxmlformats.org/drawingml/2006/picture">
                 <pic:pic xmlns:pic="http://schemas.openxmlformats.org/drawingml/2006/picture">
                   <pic:nvPicPr>
-                    <pic:cNvPr id="4" name="Imagen 4"/>
+                    <pic:cNvPr id="12" name="Imagen 12"/>
                     <pic:cNvPicPr/>
                   </pic:nvPicPr>
                   <pic:blipFill>
@@ -1629,7 +2113,79 @@
         <w:rPr>
           <w:lang w:val="es-MX"/>
         </w:rPr>
-        <w:t xml:space="preserve">en su propio domicilio (38.06%), en un lugar público (15.17%) y en casa de un amigo o familiar (13.58%). </w:t>
+        <w:t>en su propio domicilio (</w:t>
+      </w:r>
+      <w:r>
+        <w:rPr>
+          <w:lang w:val="es-MX"/>
+        </w:rPr>
+        <w:t>40</w:t>
+      </w:r>
+      <w:r>
+        <w:rPr>
+          <w:lang w:val="es-MX"/>
+        </w:rPr>
+        <w:t>.</w:t>
+      </w:r>
+      <w:r>
+        <w:rPr>
+          <w:lang w:val="es-MX"/>
+        </w:rPr>
+        <w:t>39</w:t>
+      </w:r>
+      <w:r>
+        <w:rPr>
+          <w:lang w:val="es-MX"/>
+        </w:rPr>
+        <w:t>%), en un lugar público (1</w:t>
+      </w:r>
+      <w:r>
+        <w:rPr>
+          <w:lang w:val="es-MX"/>
+        </w:rPr>
+        <w:t>4</w:t>
+      </w:r>
+      <w:r>
+        <w:rPr>
+          <w:lang w:val="es-MX"/>
+        </w:rPr>
+        <w:t>.</w:t>
+      </w:r>
+      <w:r>
+        <w:rPr>
+          <w:lang w:val="es-MX"/>
+        </w:rPr>
+        <w:t>54</w:t>
+      </w:r>
+      <w:r>
+        <w:rPr>
+          <w:lang w:val="es-MX"/>
+        </w:rPr>
+        <w:t>%) y en casa de un amigo o familiar (1</w:t>
+      </w:r>
+      <w:r>
+        <w:rPr>
+          <w:lang w:val="es-MX"/>
+        </w:rPr>
+        <w:t>2</w:t>
+      </w:r>
+      <w:r>
+        <w:rPr>
+          <w:lang w:val="es-MX"/>
+        </w:rPr>
+        <w:t>.</w:t>
+      </w:r>
+      <w:r>
+        <w:rPr>
+          <w:lang w:val="es-MX"/>
+        </w:rPr>
+        <w:t>39</w:t>
+      </w:r>
+      <w:r>
+        <w:rPr>
+          <w:lang w:val="es-MX"/>
+        </w:rPr>
+        <w:t xml:space="preserve">%). </w:t>
       </w:r>
       <w:r>
         <w:rPr>
@@ -1641,7 +2197,31 @@
         <w:rPr>
           <w:lang w:val="es-MX"/>
         </w:rPr>
-        <w:t xml:space="preserve">Respecto a las personas localizadas sin vida, podemos ver que más de la mitad han sido localizadas (52.5%) en un centro forense. </w:t>
+        <w:t>Respecto a las personas localizadas sin vida, podemos ver que más de la mitad han sido localizadas (5</w:t>
+      </w:r>
+      <w:r>
+        <w:rPr>
+          <w:lang w:val="es-MX"/>
+        </w:rPr>
+        <w:t>5</w:t>
+      </w:r>
+      <w:r>
+        <w:rPr>
+          <w:lang w:val="es-MX"/>
+        </w:rPr>
+        <w:t>.5</w:t>
+      </w:r>
+      <w:r>
+        <w:rPr>
+          <w:lang w:val="es-MX"/>
+        </w:rPr>
+        <w:t>6</w:t>
+      </w:r>
+      <w:r>
+        <w:rPr>
+          <w:lang w:val="es-MX"/>
+        </w:rPr>
+        <w:t xml:space="preserve">%) en un centro forense. </w:t>
       </w:r>
       <w:r>
         <w:rPr>
@@ -1771,40 +2351,40 @@
           <w:noProof/>
         </w:rPr>
         <w:drawing>
-          <wp:inline distT="0" distB="0" distL="0" distR="0" wp14:anchorId="53F421AC" wp14:editId="57BC9621">
-            <wp:extent cx="5334000" cy="3810000"/>
-            <wp:effectExtent l="0" t="0" r="0" b="0"/>
-            <wp:docPr id="6" name="Picture" descr="Figura 4"/>
-            <wp:cNvGraphicFramePr/>
+          <wp:inline distT="0" distB="0" distL="0" distR="0" wp14:anchorId="5FA7EEB6" wp14:editId="18143AC5">
+            <wp:extent cx="5612130" cy="4008755"/>
+            <wp:effectExtent l="0" t="0" r="1270" b="4445"/>
+            <wp:docPr id="13" name="Imagen 13"/>
+            <wp:cNvGraphicFramePr>
+              <a:graphicFrameLocks xmlns:a="http://schemas.openxmlformats.org/drawingml/2006/main" noChangeAspect="1"/>
+            </wp:cNvGraphicFramePr>
             <a:graphic xmlns:a="http://schemas.openxmlformats.org/drawingml/2006/main">
               <a:graphicData uri="http://schemas.openxmlformats.org/drawingml/2006/picture">
                 <pic:pic xmlns:pic="http://schemas.openxmlformats.org/drawingml/2006/picture">
                   <pic:nvPicPr>
-                    <pic:cNvPr id="0" name="Picture" descr="/Users/jorge/Desktop/R/registro-cbpcdmx/descriptives/output/lugar_localizacion.png"/>
-                    <pic:cNvPicPr>
-                      <a:picLocks noChangeAspect="1" noChangeArrowheads="1"/>
-                    </pic:cNvPicPr>
+                    <pic:cNvPr id="13" name="Imagen 13"/>
+                    <pic:cNvPicPr/>
                   </pic:nvPicPr>
                   <pic:blipFill>
-                    <a:blip r:embed="rId19"/>
+                    <a:blip r:embed="rId19" cstate="print">
+                      <a:extLst>
+                        <a:ext uri="{28A0092B-C50C-407E-A947-70E740481C1C}">
+                          <a14:useLocalDpi xmlns:a14="http://schemas.microsoft.com/office/drawing/2010/main" val="0"/>
+                        </a:ext>
+                      </a:extLst>
+                    </a:blip>
                     <a:stretch>
                       <a:fillRect/>
                     </a:stretch>
                   </pic:blipFill>
-                  <pic:spPr bwMode="auto">
+                  <pic:spPr>
                     <a:xfrm>
                       <a:off x="0" y="0"/>
-                      <a:ext cx="5334000" cy="3810000"/>
+                      <a:ext cx="5612130" cy="4008755"/>
                     </a:xfrm>
                     <a:prstGeom prst="rect">
                       <a:avLst/>
                     </a:prstGeom>
-                    <a:noFill/>
-                    <a:ln w="9525">
-                      <a:noFill/>
-                      <a:headEnd/>
-                      <a:tailEnd/>
-                    </a:ln>
                   </pic:spPr>
                 </pic:pic>
               </a:graphicData>
@@ -1900,7 +2480,14 @@
         <w:rPr>
           <w:lang w:val="es-MX"/>
         </w:rPr>
-        <w:t>, es importante remarcar la importancia de que el resto de las instituciones que generan datos sobre personas desaparecidas en la entidad puedan generar los mecanismos necesarios para el intercambio adecuado de esta información con el objetivo de conocer la magnitud del fenómeno, los perfiles de las personas y poder generar políticas adecuadas de búsqueda, investigación e identificación de personas desaparecidas en la CDMX.</w:t>
+        <w:t xml:space="preserve">, es importante remarcar la importancia de que el resto de las instituciones que generan datos sobre personas desaparecidas en la entidad puedan generar los mecanismos necesarios para el intercambio adecuado de esta información con el objetivo de conocer la magnitud del fenómeno, los perfiles de las personas y poder </w:t>
+      </w:r>
+      <w:r>
+        <w:rPr>
+          <w:lang w:val="es-MX"/>
+        </w:rPr>
+        <w:lastRenderedPageBreak/>
+        <w:t>generar políticas adecuadas de búsqueda, investigación e identificación de personas desaparecidas en la CDMX.</w:t>
       </w:r>
       <w:bookmarkEnd w:id="8"/>
     </w:p>
@@ -2127,28 +2714,6 @@
         <w:rPr>
           <w:lang w:val="es-MX"/>
         </w:rPr>
-        <w:t xml:space="preserve"> Para este análisis se tomaron los datos del corte de mayo de 2021, ya que algunos campos como las colonias donde se reportaron las desapariciones tuvieron que ser revisadas manualmente ante la falta de homologación de los datos.</w:t>
-      </w:r>
-    </w:p>
-  </w:footnote>
-  <w:footnote w:id="2">
-    <w:p>
-      <w:pPr>
-        <w:pStyle w:val="Textonotapie"/>
-        <w:rPr>
-          <w:lang w:val="es-MX"/>
-        </w:rPr>
-      </w:pPr>
-      <w:r>
-        <w:rPr>
-          <w:rStyle w:val="Refdenotaalpie"/>
-        </w:rPr>
-        <w:footnoteRef/>
-      </w:r>
-      <w:r>
-        <w:rPr>
-          <w:lang w:val="es-MX"/>
-        </w:rPr>
         <w:t xml:space="preserve"> </w:t>
       </w:r>
       <w:r>
@@ -2168,7 +2733,7 @@
       </w:hyperlink>
     </w:p>
   </w:footnote>
-  <w:footnote w:id="3">
+  <w:footnote w:id="2">
     <w:p>
       <w:pPr>
         <w:pStyle w:val="Textonotapie"/>
@@ -2205,7 +2770,7 @@
       </w:hyperlink>
     </w:p>
   </w:footnote>
-  <w:footnote w:id="4">
+  <w:footnote w:id="3">
     <w:p>
       <w:pPr>
         <w:pStyle w:val="Textonotapie"/>
@@ -2260,7 +2825,7 @@
       </w:r>
     </w:p>
   </w:footnote>
-  <w:footnote w:id="5">
+  <w:footnote w:id="4">
     <w:p>
       <w:pPr>
         <w:pStyle w:val="Textonotapie"/>

</xml_diff>

<commit_message>
cambiando vis de mapa con tasas
</commit_message>
<xml_diff>
--- a/write/output/blog-desp-cdmx(enero2022).docx
+++ b/write/output/blog-desp-cdmx(enero2022).docx
@@ -343,7 +343,20 @@
         <w:rPr>
           <w:lang w:val="es-MX"/>
         </w:rPr>
-        <w:t xml:space="preserve">. </w:t>
+        <w:t>.</w:t>
+      </w:r>
+      <w:r>
+        <w:rPr>
+          <w:rStyle w:val="Refdenotaalpie"/>
+          <w:lang w:val="es-MX"/>
+        </w:rPr>
+        <w:footnoteReference w:id="1"/>
+      </w:r>
+      <w:r>
+        <w:rPr>
+          <w:lang w:val="es-MX"/>
+        </w:rPr>
+        <w:t xml:space="preserve"> </w:t>
       </w:r>
       <w:r>
         <w:rPr>
@@ -401,6 +414,7 @@
         <w:rPr>
           <w:lang w:val="es-MX"/>
         </w:rPr>
+        <w:lastRenderedPageBreak/>
         <w:t xml:space="preserve">Existen por lo menos cinco fuentes que registran información sobre casos de desaparición en la CDMX a nivel nacional y local. </w:t>
       </w:r>
     </w:p>
@@ -443,7 +457,6 @@
         <w:rPr>
           <w:lang w:val="es-MX"/>
         </w:rPr>
-        <w:lastRenderedPageBreak/>
         <w:t>L</w:t>
       </w:r>
       <w:r>
@@ -660,7 +673,19 @@
         <w:rPr>
           <w:lang w:val="es-MX"/>
         </w:rPr>
-        <w:t>2105</w:t>
+        <w:t>2</w:t>
+      </w:r>
+      <w:r>
+        <w:rPr>
+          <w:lang w:val="es-MX"/>
+        </w:rPr>
+        <w:t xml:space="preserve"> mil </w:t>
+      </w:r>
+      <w:r>
+        <w:rPr>
+          <w:lang w:val="es-MX"/>
+        </w:rPr>
+        <w:t>105</w:t>
       </w:r>
       <w:r>
         <w:rPr>
@@ -937,10 +962,10 @@
         </w:rPr>
         <w:lastRenderedPageBreak/>
         <w:drawing>
-          <wp:inline distT="0" distB="0" distL="0" distR="0" wp14:anchorId="13546EC2" wp14:editId="547EA3FA">
+          <wp:inline distT="0" distB="0" distL="0" distR="0" wp14:anchorId="3EEBC5BA" wp14:editId="69EDD6F4">
             <wp:extent cx="5612130" cy="4008755"/>
             <wp:effectExtent l="0" t="0" r="0" b="0"/>
-            <wp:docPr id="1" name="Imagen 1"/>
+            <wp:docPr id="3" name="Imagen 3"/>
             <wp:cNvGraphicFramePr>
               <a:graphicFrameLocks xmlns:a="http://schemas.openxmlformats.org/drawingml/2006/main" noChangeAspect="1"/>
             </wp:cNvGraphicFramePr>
@@ -948,7 +973,7 @@
               <a:graphicData uri="http://schemas.openxmlformats.org/drawingml/2006/picture">
                 <pic:pic xmlns:pic="http://schemas.openxmlformats.org/drawingml/2006/picture">
                   <pic:nvPicPr>
-                    <pic:cNvPr id="1" name="Imagen 1"/>
+                    <pic:cNvPr id="3" name="Imagen 3"/>
                     <pic:cNvPicPr/>
                   </pic:nvPicPr>
                   <pic:blipFill>
@@ -996,7 +1021,7 @@
         <w:rPr>
           <w:rStyle w:val="Refdenotaalpie"/>
         </w:rPr>
-        <w:footnoteReference w:id="1"/>
+        <w:footnoteReference w:id="2"/>
       </w:r>
       <w:r>
         <w:rPr>
@@ -1241,7 +1266,19 @@
         <w:rPr>
           <w:lang w:val="es-MX"/>
         </w:rPr>
-        <w:t>%) son los años con la mayor cantidad de observaciones. Sin embargo, esto no indica que son los años donde se han registrado la mayor cantidad de desapariciones en la entidad. Mas bien muestra que son los años donde el personal ha podido registrar la mayor cantidad de datos desde que inició operaciones la institución en el año de 2019.</w:t>
+        <w:t>%) son los años con la mayor cantidad de observaciones. Sin embargo, esto no indica que son los años de</w:t>
+      </w:r>
+      <w:r>
+        <w:rPr>
+          <w:lang w:val="es-MX"/>
+        </w:rPr>
+        <w:t xml:space="preserve"> mayor inicidencia de</w:t>
+      </w:r>
+      <w:r>
+        <w:rPr>
+          <w:lang w:val="es-MX"/>
+        </w:rPr>
+        <w:t xml:space="preserve"> desapariciones en la entidad. Mas bien muestra que son los años donde el personal ha podido registrar la mayor cantidad de datos desde que inició operaciones la institución en el año de 2019.</w:t>
       </w:r>
       <w:r>
         <w:rPr>
@@ -1311,7 +1348,7 @@
         <w:rPr>
           <w:rStyle w:val="Refdenotaalpie"/>
         </w:rPr>
-        <w:footnoteReference w:id="2"/>
+        <w:footnoteReference w:id="3"/>
       </w:r>
       <w:r>
         <w:rPr>
@@ -1392,7 +1429,7 @@
           <w:rStyle w:val="Refdenotaalpie"/>
           <w:lang w:val="es-MX"/>
         </w:rPr>
-        <w:footnoteReference w:id="3"/>
+        <w:footnoteReference w:id="4"/>
       </w:r>
       <w:r>
         <w:rPr>
@@ -1815,7 +1852,7 @@
           <w:rStyle w:val="Refdenotaalpie"/>
           <w:lang w:val="es-MX"/>
         </w:rPr>
-        <w:footnoteReference w:id="4"/>
+        <w:footnoteReference w:id="5"/>
       </w:r>
     </w:p>
     <w:p>
@@ -2701,6 +2738,40 @@
       <w:pPr>
         <w:pStyle w:val="Textonotapie"/>
         <w:rPr>
+          <w:lang w:val="es-ES"/>
+        </w:rPr>
+      </w:pPr>
+      <w:r>
+        <w:rPr>
+          <w:rStyle w:val="Refdenotaalpie"/>
+        </w:rPr>
+        <w:footnoteRef/>
+      </w:r>
+      <w:r>
+        <w:rPr>
+          <w:lang w:val="es-MX"/>
+        </w:rPr>
+        <w:t xml:space="preserve"> </w:t>
+      </w:r>
+      <w:r>
+        <w:rPr>
+          <w:lang w:val="es-ES"/>
+        </w:rPr>
+        <w:t>Es importante resaltar que</w:t>
+      </w:r>
+      <w:r>
+        <w:rPr>
+          <w:lang w:val="es-ES"/>
+        </w:rPr>
+        <w:t xml:space="preserve"> es posible analizar estos datos ya que la CBPCDMX es de las pocas instituciones que publican sus registros en formatos abiertos. </w:t>
+      </w:r>
+    </w:p>
+  </w:footnote>
+  <w:footnote w:id="2">
+    <w:p>
+      <w:pPr>
+        <w:pStyle w:val="Textonotapie"/>
+        <w:rPr>
           <w:lang w:val="es-MX"/>
         </w:rPr>
       </w:pPr>
@@ -2733,7 +2804,7 @@
       </w:hyperlink>
     </w:p>
   </w:footnote>
-  <w:footnote w:id="2">
+  <w:footnote w:id="3">
     <w:p>
       <w:pPr>
         <w:pStyle w:val="Textonotapie"/>
@@ -2770,7 +2841,7 @@
       </w:hyperlink>
     </w:p>
   </w:footnote>
-  <w:footnote w:id="3">
+  <w:footnote w:id="4">
     <w:p>
       <w:pPr>
         <w:pStyle w:val="Textonotapie"/>
@@ -2825,7 +2896,7 @@
       </w:r>
     </w:p>
   </w:footnote>
-  <w:footnote w:id="4">
+  <w:footnote w:id="5">
     <w:p>
       <w:pPr>
         <w:pStyle w:val="Textonotapie"/>

</xml_diff>

<commit_message>
agregando link de repo a texto
</commit_message>
<xml_diff>
--- a/write/output/blog-desp-cdmx(enero2022).docx
+++ b/write/output/blog-desp-cdmx(enero2022).docx
@@ -2567,20 +2567,15 @@
         </w:rPr>
         <w:t xml:space="preserve">Todas las bases y códigos para replicar este análisis se encuentran en esta </w:t>
       </w:r>
-      <w:commentRangeStart w:id="9"/>
-      <w:r>
-        <w:rPr>
-          <w:lang w:val="es-MX"/>
-        </w:rPr>
-        <w:t>carpeta</w:t>
-      </w:r>
-      <w:commentRangeEnd w:id="9"/>
-      <w:r>
-        <w:rPr>
-          <w:rStyle w:val="Refdecomentario"/>
-        </w:rPr>
-        <w:commentReference w:id="9"/>
-      </w:r>
+      <w:hyperlink r:id="rId20" w:history="1">
+        <w:r>
+          <w:rPr>
+            <w:rStyle w:val="Hipervnculo"/>
+            <w:lang w:val="es-MX"/>
+          </w:rPr>
+          <w:t>carpeta</w:t>
+        </w:r>
+      </w:hyperlink>
     </w:p>
     <w:sectPr>
       <w:pgSz w:w="12240" w:h="15840"/>
@@ -2637,34 +2632,6 @@
       </w:r>
     </w:p>
   </w:comment>
-  <w:comment w:id="9" w:author="Georgina Jiménez" w:date="2022-01-17T10:55:00Z" w:initials="GJ">
-    <w:p>
-      <w:pPr>
-        <w:pStyle w:val="Textocomentario"/>
-        <w:rPr>
-          <w:lang w:val="es-MX"/>
-        </w:rPr>
-      </w:pPr>
-      <w:r>
-        <w:rPr>
-          <w:rStyle w:val="Refdecomentario"/>
-        </w:rPr>
-        <w:annotationRef/>
-      </w:r>
-      <w:r>
-        <w:rPr>
-          <w:lang w:val="es-MX"/>
-        </w:rPr>
-        <w:t>Siempre agregamos esto, aquí va un hiperví</w:t>
-      </w:r>
-      <w:r>
-        <w:rPr>
-          <w:lang w:val="es-MX"/>
-        </w:rPr>
-        <w:t>nculo al git de tu blog</w:t>
-      </w:r>
-    </w:p>
-  </w:comment>
 </w:comments>
 </file>
 
@@ -2672,7 +2639,6 @@
 <w15:commentsEx xmlns:wpc="http://schemas.microsoft.com/office/word/2010/wordprocessingCanvas" xmlns:cx="http://schemas.microsoft.com/office/drawing/2014/chartex" xmlns:cx1="http://schemas.microsoft.com/office/drawing/2015/9/8/chartex" xmlns:cx2="http://schemas.microsoft.com/office/drawing/2015/10/21/chartex" xmlns:cx3="http://schemas.microsoft.com/office/drawing/2016/5/9/chartex" xmlns:cx4="http://schemas.microsoft.com/office/drawing/2016/5/10/chartex" xmlns:cx5="http://schemas.microsoft.com/office/drawing/2016/5/11/chartex" xmlns:cx6="http://schemas.microsoft.com/office/drawing/2016/5/12/chartex" xmlns:cx7="http://schemas.microsoft.com/office/drawing/2016/5/13/chartex" xmlns:cx8="http://schemas.microsoft.com/office/drawing/2016/5/14/chartex" xmlns:mc="http://schemas.openxmlformats.org/markup-compatibility/2006" xmlns:aink="http://schemas.microsoft.com/office/drawing/2016/ink" xmlns:am3d="http://schemas.microsoft.com/office/drawing/2017/model3d" xmlns:o="urn:schemas-microsoft-com:office:office" xmlns:r="http://schemas.openxmlformats.org/officeDocument/2006/relationships" xmlns:m="http://schemas.openxmlformats.org/officeDocument/2006/math" xmlns:v="urn:schemas-microsoft-com:vml" xmlns:wp14="http://schemas.microsoft.com/office/word/2010/wordprocessingDrawing" xmlns:wp="http://schemas.openxmlformats.org/drawingml/2006/wordprocessingDrawing" xmlns:w10="urn:schemas-microsoft-com:office:word" xmlns:w="http://schemas.openxmlformats.org/wordprocessingml/2006/main" xmlns:w14="http://schemas.microsoft.com/office/word/2010/wordml" xmlns:w15="http://schemas.microsoft.com/office/word/2012/wordml" xmlns:w16cex="http://schemas.microsoft.com/office/word/2018/wordml/cex" xmlns:w16cid="http://schemas.microsoft.com/office/word/2016/wordml/cid" xmlns:w16="http://schemas.microsoft.com/office/word/2018/wordml" xmlns:w16sdtdh="http://schemas.microsoft.com/office/word/2020/wordml/sdtdatahash" xmlns:w16se="http://schemas.microsoft.com/office/word/2015/wordml/symex" xmlns:wpg="http://schemas.microsoft.com/office/word/2010/wordprocessingGroup" xmlns:wpi="http://schemas.microsoft.com/office/word/2010/wordprocessingInk" xmlns:wne="http://schemas.microsoft.com/office/word/2006/wordml" xmlns:wps="http://schemas.microsoft.com/office/word/2010/wordprocessingShape" mc:Ignorable="w14 w15 w16se w16cid w16 w16cex w16sdtdh wp14">
   <w15:commentEx w15:paraId="2B540735" w15:done="0"/>
   <w15:commentEx w15:paraId="4F2420E6" w15:paraIdParent="2B540735" w15:done="0"/>
-  <w15:commentEx w15:paraId="5E514BAA" w15:done="0"/>
 </w15:commentsEx>
 </file>
 
@@ -2680,7 +2646,6 @@
 <w16cex:commentsExtensible xmlns:wpc="http://schemas.microsoft.com/office/word/2010/wordprocessingCanvas" xmlns:cx="http://schemas.microsoft.com/office/drawing/2014/chartex" xmlns:cx1="http://schemas.microsoft.com/office/drawing/2015/9/8/chartex" xmlns:cx2="http://schemas.microsoft.com/office/drawing/2015/10/21/chartex" xmlns:cx3="http://schemas.microsoft.com/office/drawing/2016/5/9/chartex" xmlns:cx4="http://schemas.microsoft.com/office/drawing/2016/5/10/chartex" xmlns:cx5="http://schemas.microsoft.com/office/drawing/2016/5/11/chartex" xmlns:cx6="http://schemas.microsoft.com/office/drawing/2016/5/12/chartex" xmlns:cx7="http://schemas.microsoft.com/office/drawing/2016/5/13/chartex" xmlns:cx8="http://schemas.microsoft.com/office/drawing/2016/5/14/chartex" xmlns:mc="http://schemas.openxmlformats.org/markup-compatibility/2006" xmlns:aink="http://schemas.microsoft.com/office/drawing/2016/ink" xmlns:am3d="http://schemas.microsoft.com/office/drawing/2017/model3d" xmlns:o="urn:schemas-microsoft-com:office:office" xmlns:r="http://schemas.openxmlformats.org/officeDocument/2006/relationships" xmlns:m="http://schemas.openxmlformats.org/officeDocument/2006/math" xmlns:v="urn:schemas-microsoft-com:vml" xmlns:wp14="http://schemas.microsoft.com/office/word/2010/wordprocessingDrawing" xmlns:wp="http://schemas.openxmlformats.org/drawingml/2006/wordprocessingDrawing" xmlns:w10="urn:schemas-microsoft-com:office:word" xmlns:w="http://schemas.openxmlformats.org/wordprocessingml/2006/main" xmlns:w14="http://schemas.microsoft.com/office/word/2010/wordml" xmlns:w15="http://schemas.microsoft.com/office/word/2012/wordml" xmlns:w16cex="http://schemas.microsoft.com/office/word/2018/wordml/cex" xmlns:w16cid="http://schemas.microsoft.com/office/word/2016/wordml/cid" xmlns:w16="http://schemas.microsoft.com/office/word/2018/wordml" xmlns:w16sdtdh="http://schemas.microsoft.com/office/word/2020/wordml/sdtdatahash" xmlns:w16se="http://schemas.microsoft.com/office/word/2015/wordml/symex" xmlns:wpg="http://schemas.microsoft.com/office/word/2010/wordprocessingGroup" xmlns:wpi="http://schemas.microsoft.com/office/word/2010/wordprocessingInk" xmlns:wne="http://schemas.microsoft.com/office/word/2006/wordml" xmlns:wps="http://schemas.microsoft.com/office/word/2010/wordprocessingShape" mc:Ignorable="w14 w15 w16se w16cid w16 w16cex w16sdtdh wp14">
   <w16cex:commentExtensible w16cex:durableId="258F09E1" w16cex:dateUtc="2022-01-17T03:17:00Z"/>
   <w16cex:commentExtensible w16cex:durableId="2592A7F8" w16cex:dateUtc="2022-01-19T21:08:00Z"/>
-  <w16cex:commentExtensible w16cex:durableId="258FC999" w16cex:dateUtc="2022-01-17T16:55:00Z"/>
 </w16cex:commentsExtensible>
 </file>
 
@@ -2688,7 +2653,6 @@
 <w16cid:commentsIds xmlns:wpc="http://schemas.microsoft.com/office/word/2010/wordprocessingCanvas" xmlns:cx="http://schemas.microsoft.com/office/drawing/2014/chartex" xmlns:cx1="http://schemas.microsoft.com/office/drawing/2015/9/8/chartex" xmlns:cx2="http://schemas.microsoft.com/office/drawing/2015/10/21/chartex" xmlns:cx3="http://schemas.microsoft.com/office/drawing/2016/5/9/chartex" xmlns:cx4="http://schemas.microsoft.com/office/drawing/2016/5/10/chartex" xmlns:cx5="http://schemas.microsoft.com/office/drawing/2016/5/11/chartex" xmlns:cx6="http://schemas.microsoft.com/office/drawing/2016/5/12/chartex" xmlns:cx7="http://schemas.microsoft.com/office/drawing/2016/5/13/chartex" xmlns:cx8="http://schemas.microsoft.com/office/drawing/2016/5/14/chartex" xmlns:mc="http://schemas.openxmlformats.org/markup-compatibility/2006" xmlns:aink="http://schemas.microsoft.com/office/drawing/2016/ink" xmlns:am3d="http://schemas.microsoft.com/office/drawing/2017/model3d" xmlns:o="urn:schemas-microsoft-com:office:office" xmlns:r="http://schemas.openxmlformats.org/officeDocument/2006/relationships" xmlns:m="http://schemas.openxmlformats.org/officeDocument/2006/math" xmlns:v="urn:schemas-microsoft-com:vml" xmlns:wp14="http://schemas.microsoft.com/office/word/2010/wordprocessingDrawing" xmlns:wp="http://schemas.openxmlformats.org/drawingml/2006/wordprocessingDrawing" xmlns:w10="urn:schemas-microsoft-com:office:word" xmlns:w="http://schemas.openxmlformats.org/wordprocessingml/2006/main" xmlns:w14="http://schemas.microsoft.com/office/word/2010/wordml" xmlns:w15="http://schemas.microsoft.com/office/word/2012/wordml" xmlns:w16cex="http://schemas.microsoft.com/office/word/2018/wordml/cex" xmlns:w16cid="http://schemas.microsoft.com/office/word/2016/wordml/cid" xmlns:w16="http://schemas.microsoft.com/office/word/2018/wordml" xmlns:w16sdtdh="http://schemas.microsoft.com/office/word/2020/wordml/sdtdatahash" xmlns:w16se="http://schemas.microsoft.com/office/word/2015/wordml/symex" xmlns:wpg="http://schemas.microsoft.com/office/word/2010/wordprocessingGroup" xmlns:wpi="http://schemas.microsoft.com/office/word/2010/wordprocessingInk" xmlns:wne="http://schemas.microsoft.com/office/word/2006/wordml" xmlns:wps="http://schemas.microsoft.com/office/word/2010/wordprocessingShape" mc:Ignorable="w14 w15 w16se w16cid w16 w16cex w16sdtdh wp14">
   <w16cid:commentId w16cid:paraId="2B540735" w16cid:durableId="258F09E1"/>
   <w16cid:commentId w16cid:paraId="4F2420E6" w16cid:durableId="2592A7F8"/>
-  <w16cid:commentId w16cid:paraId="5E514BAA" w16cid:durableId="258FC999"/>
 </w16cid:commentsIds>
 </file>
 
@@ -2793,15 +2757,32 @@
         </w:rPr>
         <w:t>Consultar:</w:t>
       </w:r>
-      <w:hyperlink r:id="rId1">
-        <w:r>
-          <w:rPr>
-            <w:rStyle w:val="Hipervnculo"/>
-            <w:lang w:val="es-MX"/>
-          </w:rPr>
-          <w:t>https://www.congresocdmx.gob.mx/media/documentos/c6fdf6aff215c7deeb16403b8db783b5fb47d2f7.pdf</w:t>
-        </w:r>
-      </w:hyperlink>
+      <w:r>
+        <w:fldChar w:fldCharType="begin"/>
+      </w:r>
+      <w:r>
+        <w:rPr>
+          <w:lang w:val="es-ES"/>
+        </w:rPr>
+        <w:instrText xml:space="preserve"> HYPERLINK "https://www.congresocdmx.gob.mx/media/documentos/c6fdf6aff215c7deeb16403b8db783b5fb47d2f7.pdf" \h </w:instrText>
+      </w:r>
+      <w:r>
+        <w:fldChar w:fldCharType="separate"/>
+      </w:r>
+      <w:r>
+        <w:rPr>
+          <w:rStyle w:val="Hipervnculo"/>
+          <w:lang w:val="es-MX"/>
+        </w:rPr>
+        <w:t>https://www.congresocdmx.gob.mx/media/documentos/c6fdf6aff215c7deeb16403b8db783b5fb47d2f7.pdf</w:t>
+      </w:r>
+      <w:r>
+        <w:rPr>
+          <w:rStyle w:val="Hipervnculo"/>
+          <w:lang w:val="es-MX"/>
+        </w:rPr>
+        <w:fldChar w:fldCharType="end"/>
+      </w:r>
     </w:p>
   </w:footnote>
   <w:footnote w:id="3">
@@ -2822,23 +2803,34 @@
         <w:rPr>
           <w:lang w:val="es-MX"/>
         </w:rPr>
-        <w:t xml:space="preserve"> </w:t>
-      </w:r>
-      <w:r>
-        <w:rPr>
-          <w:lang w:val="es-MX"/>
-        </w:rPr>
-        <w:t>Los datos analizados del RNDPNDO se tomaron de:</w:t>
-      </w:r>
-      <w:hyperlink r:id="rId2">
-        <w:r>
-          <w:rPr>
-            <w:rStyle w:val="Hipervnculo"/>
-            <w:lang w:val="es-MX"/>
-          </w:rPr>
-          <w:t>https://www.animalpolitico.com/2021/07/base-de-datos-desaparecidos-2011-2020-datos-abiertos/</w:t>
-        </w:r>
-      </w:hyperlink>
+        <w:t xml:space="preserve"> Los datos analizados del RNDPNDO se tomaron de:</w:t>
+      </w:r>
+      <w:r>
+        <w:fldChar w:fldCharType="begin"/>
+      </w:r>
+      <w:r>
+        <w:rPr>
+          <w:lang w:val="es-MX"/>
+        </w:rPr>
+        <w:instrText xml:space="preserve"> HYPERLINK "https://www.animalpolitico.com/2021/07/base-de-datos-desaparecidos-2011-2020-datos-abiertos/" \h </w:instrText>
+      </w:r>
+      <w:r>
+        <w:fldChar w:fldCharType="separate"/>
+      </w:r>
+      <w:r>
+        <w:rPr>
+          <w:rStyle w:val="Hipervnculo"/>
+          <w:lang w:val="es-MX"/>
+        </w:rPr>
+        <w:t>https://www.animalpolitico.com/2021/07/base-de-datos-desaparecidos-2011-2020-datos-abiertos/</w:t>
+      </w:r>
+      <w:r>
+        <w:rPr>
+          <w:rStyle w:val="Hipervnculo"/>
+          <w:lang w:val="es-MX"/>
+        </w:rPr>
+        <w:fldChar w:fldCharType="end"/>
+      </w:r>
     </w:p>
   </w:footnote>
   <w:footnote w:id="4">
@@ -2859,35 +2851,46 @@
         <w:rPr>
           <w:lang w:val="es-MX"/>
         </w:rPr>
+        <w:t xml:space="preserve"> Las tasas se calcularon con base en la población nacional y de la cdmx </w:t>
+      </w:r>
+      <w:r>
+        <w:rPr>
+          <w:lang w:val="es-MX"/>
+        </w:rPr>
+        <w:t>obtenidas por el Censo de Población y Vivienda del Instituto Nacional de Geografía y Estadística (INEGI) 2020:</w:t>
+      </w:r>
+      <w:r>
+        <w:rPr>
+          <w:lang w:val="es-MX"/>
+        </w:rPr>
         <w:t xml:space="preserve"> </w:t>
       </w:r>
       <w:r>
-        <w:rPr>
-          <w:lang w:val="es-MX"/>
-        </w:rPr>
-        <w:t xml:space="preserve">Las tasas se calcularon con base en la población nacional y de la cdmx </w:t>
-      </w:r>
-      <w:r>
-        <w:rPr>
-          <w:lang w:val="es-MX"/>
-        </w:rPr>
-        <w:t>obtenidas por el Censo de Población y Vivienda del Instituto Nacional de Geografía y Estadística (INEGI) 2020:</w:t>
-      </w:r>
-      <w:r>
-        <w:rPr>
-          <w:lang w:val="es-MX"/>
-        </w:rPr>
-        <w:t xml:space="preserve"> </w:t>
-      </w:r>
-      <w:hyperlink r:id="rId3" w:history="1">
-        <w:r>
-          <w:rPr>
-            <w:rStyle w:val="Hipervnculo"/>
-            <w:lang w:val="es-MX"/>
-          </w:rPr>
-          <w:t>https://www.inegi.org.mx/programas/ccpv/2020/</w:t>
-        </w:r>
-      </w:hyperlink>
+        <w:fldChar w:fldCharType="begin"/>
+      </w:r>
+      <w:r>
+        <w:rPr>
+          <w:lang w:val="es-MX"/>
+        </w:rPr>
+        <w:instrText xml:space="preserve"> HYPERLINK "https://www.inegi.org.mx/programas/ccpv/2020/" </w:instrText>
+      </w:r>
+      <w:r>
+        <w:fldChar w:fldCharType="separate"/>
+      </w:r>
+      <w:r>
+        <w:rPr>
+          <w:rStyle w:val="Hipervnculo"/>
+          <w:lang w:val="es-MX"/>
+        </w:rPr>
+        <w:t>https://www.inegi.org.mx/programas/ccpv/2020/</w:t>
+      </w:r>
+      <w:r>
+        <w:rPr>
+          <w:rStyle w:val="Hipervnculo"/>
+          <w:lang w:val="es-MX"/>
+        </w:rPr>
+        <w:fldChar w:fldCharType="end"/>
+      </w:r>
       <w:r>
         <w:rPr>
           <w:lang w:val="es-MX"/>

</xml_diff>